<commit_message>
avance en el main
</commit_message>
<xml_diff>
--- a/src/CV.docx
+++ b/src/CV.docx
@@ -6,15 +6,21 @@
       <w:pPr>
         <w:rPr>
           <w:rFonts w:hint="default"/>
+          <w:color w:val="0000FF"/>
+          <w:sz w:val="160"/>
+          <w:szCs w:val="160"/>
           <w:lang w:val="es-AR"/>
         </w:rPr>
       </w:pPr>
       <w:r>
         <w:rPr>
           <w:rFonts w:hint="default"/>
+          <w:color w:val="0000FF"/>
+          <w:sz w:val="160"/>
+          <w:szCs w:val="160"/>
           <w:lang w:val="es-AR"/>
         </w:rPr>
-        <w:t>Curriculum xd</w:t>
+        <w:t>Curriculum</w:t>
       </w:r>
       <w:bookmarkStart w:id="0" w:name="_GoBack"/>
       <w:bookmarkEnd w:id="0"/>

</xml_diff>